<commit_message>
updated my part of the report
</commit_message>
<xml_diff>
--- a/CMPS350_Project Phase 1_Report.docx
+++ b/CMPS350_Project Phase 1_Report.docx
@@ -1,6 +1,6 @@
 
 <file path=word/document.xml><?xml version="1.0" encoding="utf-8"?>
-<w:document xmlns:wpc="http://schemas.microsoft.com/office/word/2010/wordprocessingCanvas" xmlns:cx="http://schemas.microsoft.com/office/drawing/2014/chartex" xmlns:cx1="http://schemas.microsoft.com/office/drawing/2015/9/8/chartex" xmlns:mc="http://schemas.openxmlformats.org/markup-compatibility/2006" xmlns:o="urn:schemas-microsoft-com:office:office" xmlns:r="http://schemas.openxmlformats.org/officeDocument/2006/relationships" xmlns:m="http://schemas.openxmlformats.org/officeDocument/2006/math" xmlns:v="urn:schemas-microsoft-com:vml" xmlns:wp14="http://schemas.microsoft.com/office/word/2010/wordprocessingDrawing" xmlns:wp="http://schemas.openxmlformats.org/drawingml/2006/wordprocessingDrawing" xmlns:w10="urn:schemas-microsoft-com:office:word" xmlns:w="http://schemas.openxmlformats.org/wordprocessingml/2006/main" xmlns:w14="http://schemas.microsoft.com/office/word/2010/wordml" xmlns:w15="http://schemas.microsoft.com/office/word/2012/wordml" xmlns:w16se="http://schemas.microsoft.com/office/word/2015/wordml/symex" xmlns:wpg="http://schemas.microsoft.com/office/word/2010/wordprocessingGroup" xmlns:wpi="http://schemas.microsoft.com/office/word/2010/wordprocessingInk" xmlns:wne="http://schemas.microsoft.com/office/word/2006/wordml" xmlns:wps="http://schemas.microsoft.com/office/word/2010/wordprocessingShape" mc:Ignorable="w14 w15 w16se wp14">
+<w:document xmlns:wpc="http://schemas.microsoft.com/office/word/2010/wordprocessingCanvas" xmlns:cx="http://schemas.microsoft.com/office/drawing/2014/chartex" xmlns:cx1="http://schemas.microsoft.com/office/drawing/2015/9/8/chartex" xmlns:cx2="http://schemas.microsoft.com/office/drawing/2015/10/21/chartex" xmlns:cx3="http://schemas.microsoft.com/office/drawing/2016/5/9/chartex" xmlns:cx4="http://schemas.microsoft.com/office/drawing/2016/5/10/chartex" xmlns:cx5="http://schemas.microsoft.com/office/drawing/2016/5/11/chartex" xmlns:cx6="http://schemas.microsoft.com/office/drawing/2016/5/12/chartex" xmlns:cx7="http://schemas.microsoft.com/office/drawing/2016/5/13/chartex" xmlns:cx8="http://schemas.microsoft.com/office/drawing/2016/5/14/chartex" xmlns:mc="http://schemas.openxmlformats.org/markup-compatibility/2006" xmlns:aink="http://schemas.microsoft.com/office/drawing/2016/ink" xmlns:am3d="http://schemas.microsoft.com/office/drawing/2017/model3d" xmlns:o="urn:schemas-microsoft-com:office:office" xmlns:r="http://schemas.openxmlformats.org/officeDocument/2006/relationships" xmlns:m="http://schemas.openxmlformats.org/officeDocument/2006/math" xmlns:v="urn:schemas-microsoft-com:vml" xmlns:wp14="http://schemas.microsoft.com/office/word/2010/wordprocessingDrawing" xmlns:wp="http://schemas.openxmlformats.org/drawingml/2006/wordprocessingDrawing" xmlns:w10="urn:schemas-microsoft-com:office:word" xmlns:w="http://schemas.openxmlformats.org/wordprocessingml/2006/main" xmlns:w14="http://schemas.microsoft.com/office/word/2010/wordml" xmlns:w15="http://schemas.microsoft.com/office/word/2012/wordml" xmlns:w16cex="http://schemas.microsoft.com/office/word/2018/wordml/cex" xmlns:w16cid="http://schemas.microsoft.com/office/word/2016/wordml/cid" xmlns:w16="http://schemas.microsoft.com/office/word/2018/wordml" xmlns:w16sdtdh="http://schemas.microsoft.com/office/word/2020/wordml/sdtdatahash" xmlns:w16se="http://schemas.microsoft.com/office/word/2015/wordml/symex" xmlns:wpg="http://schemas.microsoft.com/office/word/2010/wordprocessingGroup" xmlns:wpi="http://schemas.microsoft.com/office/word/2010/wordprocessingInk" xmlns:wne="http://schemas.microsoft.com/office/word/2006/wordml" xmlns:wps="http://schemas.microsoft.com/office/word/2010/wordprocessingShape" mc:Ignorable="w14 w15 w16se w16cid w16 w16cex w16sdtdh wp14">
   <w:body>
     <w:p>
       <w:pPr>
@@ -57,8 +57,21 @@
           <w:sz w:val="24"/>
           <w:szCs w:val="24"/>
         </w:rPr>
-        <w:t>E</w:t>
+        <w:t>Education Platform</w:t>
       </w:r>
+    </w:p>
+    <w:p>
+      <w:pPr>
+        <w:spacing w:after="114"/>
+        <w:ind w:left="20" w:right="249"/>
+        <w:jc w:val="center"/>
+        <w:rPr>
+          <w:b/>
+          <w:bCs/>
+          <w:color w:val="C00000"/>
+          <w:vertAlign w:val="superscript"/>
+        </w:rPr>
+      </w:pPr>
       <w:r>
         <w:rPr>
           <w:b/>
@@ -67,60 +80,7 @@
           <w:sz w:val="24"/>
           <w:szCs w:val="24"/>
         </w:rPr>
-        <w:t>ducation</w:t>
-      </w:r>
-      <w:r>
-        <w:rPr>
-          <w:b/>
-          <w:bCs/>
-          <w:color w:val="auto"/>
-          <w:sz w:val="24"/>
-          <w:szCs w:val="24"/>
-        </w:rPr>
-        <w:t xml:space="preserve"> Platform</w:t>
-      </w:r>
-    </w:p>
-    <w:p>
-      <w:pPr>
-        <w:spacing w:after="114"/>
-        <w:ind w:left="20" w:right="249"/>
-        <w:jc w:val="center"/>
-        <w:rPr>
-          <w:b/>
-          <w:bCs/>
-          <w:color w:val="C00000"/>
-          <w:vertAlign w:val="superscript"/>
-        </w:rPr>
-      </w:pPr>
-      <w:r>
-        <w:rPr>
-          <w:b/>
-          <w:bCs/>
-          <w:color w:val="auto"/>
-          <w:sz w:val="24"/>
-          <w:szCs w:val="24"/>
-        </w:rPr>
-        <w:t>(1</w:t>
-      </w:r>
-      <w:r>
-        <w:rPr>
-          <w:b/>
-          <w:bCs/>
-          <w:color w:val="auto"/>
-          <w:sz w:val="24"/>
-          <w:szCs w:val="24"/>
-        </w:rPr>
-        <w:t>0</w:t>
-      </w:r>
-      <w:r>
-        <w:rPr>
-          <w:b/>
-          <w:bCs/>
-          <w:color w:val="auto"/>
-          <w:sz w:val="24"/>
-          <w:szCs w:val="24"/>
-        </w:rPr>
-        <w:t>% of the course grade)</w:t>
+        <w:t>(10% of the course grade)</w:t>
       </w:r>
     </w:p>
     <w:p>
@@ -247,7 +207,60 @@
                 <w:sz w:val="24"/>
                 <w:szCs w:val="24"/>
               </w:rPr>
-              <w:t>Student1 full name (StudentId)</w:t>
+              <w:t xml:space="preserve">Ghanim Mubarak </w:t>
+            </w:r>
+            <w:proofErr w:type="spellStart"/>
+            <w:r>
+              <w:rPr>
+                <w:bCs/>
+                <w:color w:val="auto"/>
+                <w:sz w:val="24"/>
+                <w:szCs w:val="24"/>
+              </w:rPr>
+              <w:t>Alkuwari</w:t>
+            </w:r>
+            <w:proofErr w:type="spellEnd"/>
+          </w:p>
+          <w:p>
+            <w:pPr>
+              <w:spacing w:after="0" w:line="240" w:lineRule="auto"/>
+              <w:ind w:left="0" w:firstLine="0"/>
+              <w:jc w:val="left"/>
+              <w:rPr>
+                <w:bCs/>
+                <w:color w:val="auto"/>
+                <w:sz w:val="24"/>
+                <w:szCs w:val="24"/>
+              </w:rPr>
+            </w:pPr>
+            <w:r>
+              <w:rPr>
+                <w:bCs/>
+                <w:color w:val="auto"/>
+                <w:sz w:val="24"/>
+                <w:szCs w:val="24"/>
+              </w:rPr>
+              <w:t>Student2 full name (</w:t>
+            </w:r>
+            <w:proofErr w:type="spellStart"/>
+            <w:r>
+              <w:rPr>
+                <w:bCs/>
+                <w:color w:val="auto"/>
+                <w:sz w:val="24"/>
+                <w:szCs w:val="24"/>
+              </w:rPr>
+              <w:t>StudentId</w:t>
+            </w:r>
+            <w:proofErr w:type="spellEnd"/>
+            <w:r>
+              <w:rPr>
+                <w:bCs/>
+                <w:color w:val="auto"/>
+                <w:sz w:val="24"/>
+                <w:szCs w:val="24"/>
+              </w:rPr>
+              <w:t>)</w:t>
             </w:r>
           </w:p>
           <w:p>
@@ -269,7 +282,27 @@
                 <w:sz w:val="24"/>
                 <w:szCs w:val="24"/>
               </w:rPr>
-              <w:t>Student2 full name (StudentId)</w:t>
+              <w:t>Student3 full name (</w:t>
+            </w:r>
+            <w:proofErr w:type="spellStart"/>
+            <w:r>
+              <w:rPr>
+                <w:bCs/>
+                <w:color w:val="auto"/>
+                <w:sz w:val="24"/>
+                <w:szCs w:val="24"/>
+              </w:rPr>
+              <w:t>StudentId</w:t>
+            </w:r>
+            <w:proofErr w:type="spellEnd"/>
+            <w:r>
+              <w:rPr>
+                <w:bCs/>
+                <w:color w:val="auto"/>
+                <w:sz w:val="24"/>
+                <w:szCs w:val="24"/>
+              </w:rPr>
+              <w:t>)</w:t>
             </w:r>
           </w:p>
           <w:p>
@@ -284,28 +317,6 @@
                 <w:szCs w:val="24"/>
               </w:rPr>
             </w:pPr>
-            <w:r>
-              <w:rPr>
-                <w:bCs/>
-                <w:color w:val="auto"/>
-                <w:sz w:val="24"/>
-                <w:szCs w:val="24"/>
-              </w:rPr>
-              <w:t>Student3 full name (StudentId)</w:t>
-            </w:r>
-          </w:p>
-          <w:p>
-            <w:pPr>
-              <w:spacing w:after="0" w:line="240" w:lineRule="auto"/>
-              <w:ind w:left="0" w:firstLine="0"/>
-              <w:jc w:val="left"/>
-              <w:rPr>
-                <w:bCs/>
-                <w:color w:val="auto"/>
-                <w:sz w:val="24"/>
-                <w:szCs w:val="24"/>
-              </w:rPr>
-            </w:pPr>
           </w:p>
           <w:p>
             <w:pPr>
@@ -314,9 +325,9 @@
               <w:jc w:val="left"/>
               <w:rPr>
                 <w:b/>
-                <w:bCs/>
-                <w:sz w:val="28"/>
-                <w:szCs w:val="28"/>
+                <w:color w:val="auto"/>
+                <w:sz w:val="24"/>
+                <w:szCs w:val="24"/>
               </w:rPr>
             </w:pPr>
             <w:r>
@@ -328,14 +339,49 @@
               </w:rPr>
               <w:t>Emails:</w:t>
             </w:r>
-            <w:r>
+          </w:p>
+          <w:p>
+            <w:pPr>
+              <w:spacing w:after="0"/>
+              <w:ind w:left="0" w:right="249" w:firstLine="0"/>
+              <w:jc w:val="left"/>
               <w:rPr>
                 <w:bCs/>
                 <w:color w:val="auto"/>
                 <w:sz w:val="24"/>
                 <w:szCs w:val="24"/>
               </w:rPr>
-              <w:t xml:space="preserve"> student1@student.qu.edu.qa; student2@student.qu.edu.qa; student3@student.qu.edu.qa;</w:t>
+            </w:pPr>
+            <w:r>
+              <w:rPr>
+                <w:bCs/>
+                <w:color w:val="auto"/>
+                <w:sz w:val="24"/>
+                <w:szCs w:val="24"/>
+              </w:rPr>
+              <w:t>ga2208523@qu.edu.qa</w:t>
+            </w:r>
+          </w:p>
+          <w:p>
+            <w:pPr>
+              <w:spacing w:after="0"/>
+              <w:ind w:left="0" w:right="249" w:firstLine="0"/>
+              <w:jc w:val="left"/>
+              <w:rPr>
+                <w:b/>
+                <w:bCs/>
+                <w:sz w:val="28"/>
+                <w:szCs w:val="28"/>
+              </w:rPr>
+            </w:pPr>
+            <w:r>
+              <w:rPr>
+                <w:bCs/>
+                <w:color w:val="auto"/>
+                <w:sz w:val="24"/>
+                <w:szCs w:val="24"/>
+              </w:rPr>
+              <w:t xml:space="preserve"> student2@student.qu.edu.qa; student3@student.qu.edu.qa;</w:t>
             </w:r>
           </w:p>
         </w:tc>
@@ -427,6 +473,7 @@
           <w:szCs w:val="44"/>
         </w:rPr>
       </w:pPr>
+      <w:proofErr w:type="gramStart"/>
       <w:r>
         <w:rPr>
           <w:b/>
@@ -447,6 +494,7 @@
         </w:rPr>
         <w:t>:</w:t>
       </w:r>
+      <w:proofErr w:type="gramEnd"/>
     </w:p>
     <w:p>
       <w:pPr>
@@ -510,6 +558,7 @@
         </w:rPr>
         <w:t xml:space="preserve"> or </w:t>
       </w:r>
+      <w:proofErr w:type="gramStart"/>
       <w:r>
         <w:rPr>
           <w:b/>
@@ -519,7 +568,19 @@
           <w:szCs w:val="21"/>
           <w:highlight w:val="yellow"/>
         </w:rPr>
-        <w:t>Not done</w:t>
+        <w:t>Not</w:t>
+      </w:r>
+      <w:proofErr w:type="gramEnd"/>
+      <w:r>
+        <w:rPr>
+          <w:b/>
+          <w:i/>
+          <w:iCs/>
+          <w:sz w:val="21"/>
+          <w:szCs w:val="21"/>
+          <w:highlight w:val="yellow"/>
+        </w:rPr>
+        <w:t xml:space="preserve"> done</w:t>
       </w:r>
       <w:r>
         <w:rPr>
@@ -946,7 +1007,27 @@
                 <w:sz w:val="20"/>
                 <w:szCs w:val="20"/>
               </w:rPr>
-              <w:t xml:space="preserve">Application modeling (e.g. UML diagrams) to explain the data entities and the functionalities </w:t>
+              <w:t>Application modeling (</w:t>
+            </w:r>
+            <w:proofErr w:type="gramStart"/>
+            <w:r>
+              <w:rPr>
+                <w:rFonts w:ascii="Times New Roman" w:hAnsi="Times New Roman" w:cs="Times New Roman"/>
+                <w:color w:val="000000" w:themeColor="text1"/>
+                <w:sz w:val="20"/>
+                <w:szCs w:val="20"/>
+              </w:rPr>
+              <w:t>e.g.</w:t>
+            </w:r>
+            <w:proofErr w:type="gramEnd"/>
+            <w:r>
+              <w:rPr>
+                <w:rFonts w:ascii="Times New Roman" w:hAnsi="Times New Roman" w:cs="Times New Roman"/>
+                <w:color w:val="000000" w:themeColor="text1"/>
+                <w:sz w:val="20"/>
+                <w:szCs w:val="20"/>
+              </w:rPr>
+              <w:t xml:space="preserve"> UML diagrams) to explain the data entities and the functionalities </w:t>
             </w:r>
           </w:p>
         </w:tc>
@@ -1266,7 +1347,27 @@
                 <w:sz w:val="20"/>
                 <w:szCs w:val="20"/>
               </w:rPr>
-              <w:t xml:space="preserve">Project report – description of the implemented app, what is implemented, what is missed .. </w:t>
+              <w:t>Project report – description of the implemented app, what is implemented, what is missed</w:t>
+            </w:r>
+            <w:proofErr w:type="gramStart"/>
+            <w:r>
+              <w:rPr>
+                <w:rFonts w:ascii="Times New Roman" w:hAnsi="Times New Roman" w:cs="Times New Roman"/>
+                <w:color w:val="000000" w:themeColor="text1"/>
+                <w:sz w:val="20"/>
+                <w:szCs w:val="20"/>
+              </w:rPr>
+              <w:t xml:space="preserve"> ..</w:t>
+            </w:r>
+            <w:proofErr w:type="gramEnd"/>
+            <w:r>
+              <w:rPr>
+                <w:rFonts w:ascii="Times New Roman" w:hAnsi="Times New Roman" w:cs="Times New Roman"/>
+                <w:color w:val="000000" w:themeColor="text1"/>
+                <w:sz w:val="20"/>
+                <w:szCs w:val="20"/>
+              </w:rPr>
+              <w:t xml:space="preserve"> </w:t>
             </w:r>
           </w:p>
         </w:tc>
@@ -1886,7 +1987,21 @@
         <w:rPr>
           <w:rFonts w:ascii="Times New Roman" w:hAnsi="Times New Roman" w:cs="Times New Roman"/>
         </w:rPr>
-        <w:t xml:space="preserve">- Use of meaningful identifiers for variables and functions (e.g. using JavaScript naming conventions) </w:t>
+        <w:t>- Use of meaningful identifiers for variables and functions (</w:t>
+      </w:r>
+      <w:proofErr w:type="gramStart"/>
+      <w:r>
+        <w:rPr>
+          <w:rFonts w:ascii="Times New Roman" w:hAnsi="Times New Roman" w:cs="Times New Roman"/>
+        </w:rPr>
+        <w:t>e.g.</w:t>
+      </w:r>
+      <w:proofErr w:type="gramEnd"/>
+      <w:r>
+        <w:rPr>
+          <w:rFonts w:ascii="Times New Roman" w:hAnsi="Times New Roman" w:cs="Times New Roman"/>
+        </w:rPr>
+        <w:t xml:space="preserve"> using JavaScript naming conventions) </w:t>
       </w:r>
     </w:p>
     <w:p>
@@ -2260,8 +2375,18 @@
           <w:b/>
           <w:bCs/>
         </w:rPr>
-        <w:t>[100-85]. You should work hard to and demonstrate the merits of your application to earn those grades.+</w:t>
+        <w:t xml:space="preserve">[100-85]. You should work hard to and demonstrate the merits of your application to earn those </w:t>
       </w:r>
+      <w:proofErr w:type="gramStart"/>
+      <w:r>
+        <w:rPr>
+          <w:rFonts w:ascii="Times New Roman" w:hAnsi="Times New Roman" w:cs="Times New Roman"/>
+          <w:b/>
+          <w:bCs/>
+        </w:rPr>
+        <w:t>grades.+</w:t>
+      </w:r>
+      <w:proofErr w:type="gramEnd"/>
     </w:p>
     <w:p>
       <w:pPr>
@@ -2337,6 +2462,7 @@
         <w:ind w:left="357" w:hanging="357"/>
       </w:pPr>
       <w:r>
+        <w:lastRenderedPageBreak/>
         <w:t>Description of your proposed platform</w:t>
       </w:r>
     </w:p>
@@ -2453,8 +2579,6 @@
       <w:r>
         <w:t>Implemented use-cases</w:t>
       </w:r>
-      <w:bookmarkStart w:id="0" w:name="_GoBack"/>
-      <w:bookmarkEnd w:id="0"/>
     </w:p>
     <w:p>
       <w:pPr>
@@ -2481,6 +2605,7 @@
         <w:ind w:left="357" w:hanging="357"/>
       </w:pPr>
       <w:r>
+        <w:lastRenderedPageBreak/>
         <w:t>Testing</w:t>
       </w:r>
     </w:p>
@@ -2536,6 +2661,49 @@
         <w:t>Use case 4</w:t>
       </w:r>
     </w:p>
+    <w:p>
+      <w:r>
+        <w:rPr>
+          <w:noProof/>
+        </w:rPr>
+        <w:drawing>
+          <wp:inline distT="0" distB="0" distL="0" distR="0" wp14:anchorId="63893E6A" wp14:editId="14D8440A">
+            <wp:extent cx="6858000" cy="6934200"/>
+            <wp:effectExtent l="0" t="0" r="0" b="0"/>
+            <wp:docPr id="1" name="Picture 1"/>
+            <wp:cNvGraphicFramePr>
+              <a:graphicFrameLocks xmlns:a="http://schemas.openxmlformats.org/drawingml/2006/main" noChangeAspect="1"/>
+            </wp:cNvGraphicFramePr>
+            <a:graphic xmlns:a="http://schemas.openxmlformats.org/drawingml/2006/main">
+              <a:graphicData uri="http://schemas.openxmlformats.org/drawingml/2006/picture">
+                <pic:pic xmlns:pic="http://schemas.openxmlformats.org/drawingml/2006/picture">
+                  <pic:nvPicPr>
+                    <pic:cNvPr id="1" name="Picture 1"/>
+                    <pic:cNvPicPr/>
+                  </pic:nvPicPr>
+                  <pic:blipFill>
+                    <a:blip r:embed="rId11"/>
+                    <a:stretch>
+                      <a:fillRect/>
+                    </a:stretch>
+                  </pic:blipFill>
+                  <pic:spPr>
+                    <a:xfrm>
+                      <a:off x="0" y="0"/>
+                      <a:ext cx="6858000" cy="6934200"/>
+                    </a:xfrm>
+                    <a:prstGeom prst="rect">
+                      <a:avLst/>
+                    </a:prstGeom>
+                  </pic:spPr>
+                </pic:pic>
+              </a:graphicData>
+            </a:graphic>
+          </wp:inline>
+        </w:drawing>
+      </w:r>
+    </w:p>
+    <w:p/>
     <w:p>
       <w:pPr>
         <w:pStyle w:val="Heading1"/>
@@ -2631,6 +2799,14 @@
             <w:pPr>
               <w:ind w:left="0" w:firstLine="0"/>
             </w:pPr>
+            <w:r>
+              <w:t xml:space="preserve">Ghanim Mubarak </w:t>
+            </w:r>
+            <w:proofErr w:type="spellStart"/>
+            <w:r>
+              <w:t>Alkuwari</w:t>
+            </w:r>
+            <w:proofErr w:type="spellEnd"/>
           </w:p>
         </w:tc>
         <w:tc>
@@ -2640,7 +2816,19 @@
           <w:p>
             <w:pPr>
               <w:ind w:left="0" w:firstLine="0"/>
+              <w:jc w:val="center"/>
             </w:pPr>
+            <w:r>
+              <w:t xml:space="preserve">Completed use case 4 (learning paths) and coded the </w:t>
+            </w:r>
+            <w:proofErr w:type="spellStart"/>
+            <w:r>
+              <w:t>javascript</w:t>
+            </w:r>
+            <w:proofErr w:type="spellEnd"/>
+            <w:r>
+              <w:t xml:space="preserve"> for use case 1 (login)</w:t>
+            </w:r>
           </w:p>
         </w:tc>
       </w:tr>
@@ -2735,9 +2923,9 @@
     </w:tbl>
     <w:p/>
     <w:sectPr>
-      <w:footerReference w:type="even" r:id="rId11"/>
-      <w:footerReference w:type="default" r:id="rId12"/>
-      <w:footerReference w:type="first" r:id="rId13"/>
+      <w:footerReference w:type="even" r:id="rId12"/>
+      <w:footerReference w:type="default" r:id="rId13"/>
+      <w:footerReference w:type="first" r:id="rId14"/>
       <w:pgSz w:w="12240" w:h="15840"/>
       <w:pgMar w:top="720" w:right="720" w:bottom="720" w:left="720" w:header="720" w:footer="719" w:gutter="0"/>
       <w:cols w:space="720"/>
@@ -2748,7 +2936,7 @@
 </file>
 
 <file path=word/endnotes.xml><?xml version="1.0" encoding="utf-8"?>
-<w:endnotes xmlns:wpc="http://schemas.microsoft.com/office/word/2010/wordprocessingCanvas" xmlns:cx="http://schemas.microsoft.com/office/drawing/2014/chartex" xmlns:cx1="http://schemas.microsoft.com/office/drawing/2015/9/8/chartex" xmlns:mc="http://schemas.openxmlformats.org/markup-compatibility/2006" xmlns:o="urn:schemas-microsoft-com:office:office" xmlns:r="http://schemas.openxmlformats.org/officeDocument/2006/relationships" xmlns:m="http://schemas.openxmlformats.org/officeDocument/2006/math" xmlns:v="urn:schemas-microsoft-com:vml" xmlns:wp14="http://schemas.microsoft.com/office/word/2010/wordprocessingDrawing" xmlns:wp="http://schemas.openxmlformats.org/drawingml/2006/wordprocessingDrawing" xmlns:w10="urn:schemas-microsoft-com:office:word" xmlns:w="http://schemas.openxmlformats.org/wordprocessingml/2006/main" xmlns:w14="http://schemas.microsoft.com/office/word/2010/wordml" xmlns:w15="http://schemas.microsoft.com/office/word/2012/wordml" xmlns:w16se="http://schemas.microsoft.com/office/word/2015/wordml/symex" xmlns:wpg="http://schemas.microsoft.com/office/word/2010/wordprocessingGroup" xmlns:wpi="http://schemas.microsoft.com/office/word/2010/wordprocessingInk" xmlns:wne="http://schemas.microsoft.com/office/word/2006/wordml" xmlns:wps="http://schemas.microsoft.com/office/word/2010/wordprocessingShape" mc:Ignorable="w14 w15 w16se wp14">
+<w:endnotes xmlns:wpc="http://schemas.microsoft.com/office/word/2010/wordprocessingCanvas" xmlns:cx="http://schemas.microsoft.com/office/drawing/2014/chartex" xmlns:cx1="http://schemas.microsoft.com/office/drawing/2015/9/8/chartex" xmlns:cx2="http://schemas.microsoft.com/office/drawing/2015/10/21/chartex" xmlns:cx3="http://schemas.microsoft.com/office/drawing/2016/5/9/chartex" xmlns:cx4="http://schemas.microsoft.com/office/drawing/2016/5/10/chartex" xmlns:cx5="http://schemas.microsoft.com/office/drawing/2016/5/11/chartex" xmlns:cx6="http://schemas.microsoft.com/office/drawing/2016/5/12/chartex" xmlns:cx7="http://schemas.microsoft.com/office/drawing/2016/5/13/chartex" xmlns:cx8="http://schemas.microsoft.com/office/drawing/2016/5/14/chartex" xmlns:mc="http://schemas.openxmlformats.org/markup-compatibility/2006" xmlns:aink="http://schemas.microsoft.com/office/drawing/2016/ink" xmlns:am3d="http://schemas.microsoft.com/office/drawing/2017/model3d" xmlns:o="urn:schemas-microsoft-com:office:office" xmlns:r="http://schemas.openxmlformats.org/officeDocument/2006/relationships" xmlns:m="http://schemas.openxmlformats.org/officeDocument/2006/math" xmlns:v="urn:schemas-microsoft-com:vml" xmlns:wp14="http://schemas.microsoft.com/office/word/2010/wordprocessingDrawing" xmlns:wp="http://schemas.openxmlformats.org/drawingml/2006/wordprocessingDrawing" xmlns:w10="urn:schemas-microsoft-com:office:word" xmlns:w="http://schemas.openxmlformats.org/wordprocessingml/2006/main" xmlns:w14="http://schemas.microsoft.com/office/word/2010/wordml" xmlns:w15="http://schemas.microsoft.com/office/word/2012/wordml" xmlns:w16cex="http://schemas.microsoft.com/office/word/2018/wordml/cex" xmlns:w16cid="http://schemas.microsoft.com/office/word/2016/wordml/cid" xmlns:w16="http://schemas.microsoft.com/office/word/2018/wordml" xmlns:w16sdtdh="http://schemas.microsoft.com/office/word/2020/wordml/sdtdatahash" xmlns:w16se="http://schemas.microsoft.com/office/word/2015/wordml/symex" xmlns:wpg="http://schemas.microsoft.com/office/word/2010/wordprocessingGroup" xmlns:wpi="http://schemas.microsoft.com/office/word/2010/wordprocessingInk" xmlns:wne="http://schemas.microsoft.com/office/word/2006/wordml" xmlns:wps="http://schemas.microsoft.com/office/word/2010/wordprocessingShape" mc:Ignorable="w14 w15 w16se w16cid w16 w16cex w16sdtdh wp14">
   <w:endnote w:type="separator" w:id="-1">
     <w:p>
       <w:pPr>
@@ -2780,7 +2968,7 @@
 </file>
 
 <file path=word/footer1.xml><?xml version="1.0" encoding="utf-8"?>
-<w:ftr xmlns:wpc="http://schemas.microsoft.com/office/word/2010/wordprocessingCanvas" xmlns:cx="http://schemas.microsoft.com/office/drawing/2014/chartex" xmlns:cx1="http://schemas.microsoft.com/office/drawing/2015/9/8/chartex" xmlns:mc="http://schemas.openxmlformats.org/markup-compatibility/2006" xmlns:o="urn:schemas-microsoft-com:office:office" xmlns:r="http://schemas.openxmlformats.org/officeDocument/2006/relationships" xmlns:m="http://schemas.openxmlformats.org/officeDocument/2006/math" xmlns:v="urn:schemas-microsoft-com:vml" xmlns:wp14="http://schemas.microsoft.com/office/word/2010/wordprocessingDrawing" xmlns:wp="http://schemas.openxmlformats.org/drawingml/2006/wordprocessingDrawing" xmlns:w10="urn:schemas-microsoft-com:office:word" xmlns:w="http://schemas.openxmlformats.org/wordprocessingml/2006/main" xmlns:w14="http://schemas.microsoft.com/office/word/2010/wordml" xmlns:w15="http://schemas.microsoft.com/office/word/2012/wordml" xmlns:w16se="http://schemas.microsoft.com/office/word/2015/wordml/symex" xmlns:wpg="http://schemas.microsoft.com/office/word/2010/wordprocessingGroup" xmlns:wpi="http://schemas.microsoft.com/office/word/2010/wordprocessingInk" xmlns:wne="http://schemas.microsoft.com/office/word/2006/wordml" xmlns:wps="http://schemas.microsoft.com/office/word/2010/wordprocessingShape" mc:Ignorable="w14 w15 w16se wp14">
+<w:ftr xmlns:wpc="http://schemas.microsoft.com/office/word/2010/wordprocessingCanvas" xmlns:cx="http://schemas.microsoft.com/office/drawing/2014/chartex" xmlns:cx1="http://schemas.microsoft.com/office/drawing/2015/9/8/chartex" xmlns:cx2="http://schemas.microsoft.com/office/drawing/2015/10/21/chartex" xmlns:cx3="http://schemas.microsoft.com/office/drawing/2016/5/9/chartex" xmlns:cx4="http://schemas.microsoft.com/office/drawing/2016/5/10/chartex" xmlns:cx5="http://schemas.microsoft.com/office/drawing/2016/5/11/chartex" xmlns:cx6="http://schemas.microsoft.com/office/drawing/2016/5/12/chartex" xmlns:cx7="http://schemas.microsoft.com/office/drawing/2016/5/13/chartex" xmlns:cx8="http://schemas.microsoft.com/office/drawing/2016/5/14/chartex" xmlns:mc="http://schemas.openxmlformats.org/markup-compatibility/2006" xmlns:aink="http://schemas.microsoft.com/office/drawing/2016/ink" xmlns:am3d="http://schemas.microsoft.com/office/drawing/2017/model3d" xmlns:o="urn:schemas-microsoft-com:office:office" xmlns:r="http://schemas.openxmlformats.org/officeDocument/2006/relationships" xmlns:m="http://schemas.openxmlformats.org/officeDocument/2006/math" xmlns:v="urn:schemas-microsoft-com:vml" xmlns:wp14="http://schemas.microsoft.com/office/word/2010/wordprocessingDrawing" xmlns:wp="http://schemas.openxmlformats.org/drawingml/2006/wordprocessingDrawing" xmlns:w10="urn:schemas-microsoft-com:office:word" xmlns:w="http://schemas.openxmlformats.org/wordprocessingml/2006/main" xmlns:w14="http://schemas.microsoft.com/office/word/2010/wordml" xmlns:w15="http://schemas.microsoft.com/office/word/2012/wordml" xmlns:w16cex="http://schemas.microsoft.com/office/word/2018/wordml/cex" xmlns:w16cid="http://schemas.microsoft.com/office/word/2016/wordml/cid" xmlns:w16="http://schemas.microsoft.com/office/word/2018/wordml" xmlns:w16sdtdh="http://schemas.microsoft.com/office/word/2020/wordml/sdtdatahash" xmlns:w16se="http://schemas.microsoft.com/office/word/2015/wordml/symex" xmlns:wpg="http://schemas.microsoft.com/office/word/2010/wordprocessingGroup" xmlns:wpi="http://schemas.microsoft.com/office/word/2010/wordprocessingInk" xmlns:wne="http://schemas.microsoft.com/office/word/2006/wordml" xmlns:wps="http://schemas.microsoft.com/office/word/2010/wordprocessingShape" mc:Ignorable="w14 w15 w16se w16cid w16 w16cex w16sdtdh wp14">
   <w:p>
     <w:pPr>
       <w:spacing w:after="0" w:line="259" w:lineRule="auto"/>
@@ -2826,7 +3014,7 @@
 </file>
 
 <file path=word/footer2.xml><?xml version="1.0" encoding="utf-8"?>
-<w:ftr xmlns:wpc="http://schemas.microsoft.com/office/word/2010/wordprocessingCanvas" xmlns:cx="http://schemas.microsoft.com/office/drawing/2014/chartex" xmlns:cx1="http://schemas.microsoft.com/office/drawing/2015/9/8/chartex" xmlns:mc="http://schemas.openxmlformats.org/markup-compatibility/2006" xmlns:o="urn:schemas-microsoft-com:office:office" xmlns:r="http://schemas.openxmlformats.org/officeDocument/2006/relationships" xmlns:m="http://schemas.openxmlformats.org/officeDocument/2006/math" xmlns:v="urn:schemas-microsoft-com:vml" xmlns:wp14="http://schemas.microsoft.com/office/word/2010/wordprocessingDrawing" xmlns:wp="http://schemas.openxmlformats.org/drawingml/2006/wordprocessingDrawing" xmlns:w10="urn:schemas-microsoft-com:office:word" xmlns:w="http://schemas.openxmlformats.org/wordprocessingml/2006/main" xmlns:w14="http://schemas.microsoft.com/office/word/2010/wordml" xmlns:w15="http://schemas.microsoft.com/office/word/2012/wordml" xmlns:w16se="http://schemas.microsoft.com/office/word/2015/wordml/symex" xmlns:wpg="http://schemas.microsoft.com/office/word/2010/wordprocessingGroup" xmlns:wpi="http://schemas.microsoft.com/office/word/2010/wordprocessingInk" xmlns:wne="http://schemas.microsoft.com/office/word/2006/wordml" xmlns:wps="http://schemas.microsoft.com/office/word/2010/wordprocessingShape" mc:Ignorable="w14 w15 w16se wp14">
+<w:ftr xmlns:wpc="http://schemas.microsoft.com/office/word/2010/wordprocessingCanvas" xmlns:cx="http://schemas.microsoft.com/office/drawing/2014/chartex" xmlns:cx1="http://schemas.microsoft.com/office/drawing/2015/9/8/chartex" xmlns:cx2="http://schemas.microsoft.com/office/drawing/2015/10/21/chartex" xmlns:cx3="http://schemas.microsoft.com/office/drawing/2016/5/9/chartex" xmlns:cx4="http://schemas.microsoft.com/office/drawing/2016/5/10/chartex" xmlns:cx5="http://schemas.microsoft.com/office/drawing/2016/5/11/chartex" xmlns:cx6="http://schemas.microsoft.com/office/drawing/2016/5/12/chartex" xmlns:cx7="http://schemas.microsoft.com/office/drawing/2016/5/13/chartex" xmlns:cx8="http://schemas.microsoft.com/office/drawing/2016/5/14/chartex" xmlns:mc="http://schemas.openxmlformats.org/markup-compatibility/2006" xmlns:aink="http://schemas.microsoft.com/office/drawing/2016/ink" xmlns:am3d="http://schemas.microsoft.com/office/drawing/2017/model3d" xmlns:o="urn:schemas-microsoft-com:office:office" xmlns:r="http://schemas.openxmlformats.org/officeDocument/2006/relationships" xmlns:m="http://schemas.openxmlformats.org/officeDocument/2006/math" xmlns:v="urn:schemas-microsoft-com:vml" xmlns:wp14="http://schemas.microsoft.com/office/word/2010/wordprocessingDrawing" xmlns:wp="http://schemas.openxmlformats.org/drawingml/2006/wordprocessingDrawing" xmlns:w10="urn:schemas-microsoft-com:office:word" xmlns:w="http://schemas.openxmlformats.org/wordprocessingml/2006/main" xmlns:w14="http://schemas.microsoft.com/office/word/2010/wordml" xmlns:w15="http://schemas.microsoft.com/office/word/2012/wordml" xmlns:w16cex="http://schemas.microsoft.com/office/word/2018/wordml/cex" xmlns:w16cid="http://schemas.microsoft.com/office/word/2016/wordml/cid" xmlns:w16="http://schemas.microsoft.com/office/word/2018/wordml" xmlns:w16sdtdh="http://schemas.microsoft.com/office/word/2020/wordml/sdtdatahash" xmlns:w16se="http://schemas.microsoft.com/office/word/2015/wordml/symex" xmlns:wpg="http://schemas.microsoft.com/office/word/2010/wordprocessingGroup" xmlns:wpi="http://schemas.microsoft.com/office/word/2010/wordprocessingInk" xmlns:wne="http://schemas.microsoft.com/office/word/2006/wordml" xmlns:wps="http://schemas.microsoft.com/office/word/2010/wordprocessingShape" mc:Ignorable="w14 w15 w16se w16cid w16 w16cex w16sdtdh wp14">
   <w:p>
     <w:pPr>
       <w:spacing w:after="0" w:line="259" w:lineRule="auto"/>
@@ -2873,7 +3061,7 @@
 </file>
 
 <file path=word/footer3.xml><?xml version="1.0" encoding="utf-8"?>
-<w:ftr xmlns:wpc="http://schemas.microsoft.com/office/word/2010/wordprocessingCanvas" xmlns:cx="http://schemas.microsoft.com/office/drawing/2014/chartex" xmlns:cx1="http://schemas.microsoft.com/office/drawing/2015/9/8/chartex" xmlns:mc="http://schemas.openxmlformats.org/markup-compatibility/2006" xmlns:o="urn:schemas-microsoft-com:office:office" xmlns:r="http://schemas.openxmlformats.org/officeDocument/2006/relationships" xmlns:m="http://schemas.openxmlformats.org/officeDocument/2006/math" xmlns:v="urn:schemas-microsoft-com:vml" xmlns:wp14="http://schemas.microsoft.com/office/word/2010/wordprocessingDrawing" xmlns:wp="http://schemas.openxmlformats.org/drawingml/2006/wordprocessingDrawing" xmlns:w10="urn:schemas-microsoft-com:office:word" xmlns:w="http://schemas.openxmlformats.org/wordprocessingml/2006/main" xmlns:w14="http://schemas.microsoft.com/office/word/2010/wordml" xmlns:w15="http://schemas.microsoft.com/office/word/2012/wordml" xmlns:w16se="http://schemas.microsoft.com/office/word/2015/wordml/symex" xmlns:wpg="http://schemas.microsoft.com/office/word/2010/wordprocessingGroup" xmlns:wpi="http://schemas.microsoft.com/office/word/2010/wordprocessingInk" xmlns:wne="http://schemas.microsoft.com/office/word/2006/wordml" xmlns:wps="http://schemas.microsoft.com/office/word/2010/wordprocessingShape" mc:Ignorable="w14 w15 w16se wp14">
+<w:ftr xmlns:wpc="http://schemas.microsoft.com/office/word/2010/wordprocessingCanvas" xmlns:cx="http://schemas.microsoft.com/office/drawing/2014/chartex" xmlns:cx1="http://schemas.microsoft.com/office/drawing/2015/9/8/chartex" xmlns:cx2="http://schemas.microsoft.com/office/drawing/2015/10/21/chartex" xmlns:cx3="http://schemas.microsoft.com/office/drawing/2016/5/9/chartex" xmlns:cx4="http://schemas.microsoft.com/office/drawing/2016/5/10/chartex" xmlns:cx5="http://schemas.microsoft.com/office/drawing/2016/5/11/chartex" xmlns:cx6="http://schemas.microsoft.com/office/drawing/2016/5/12/chartex" xmlns:cx7="http://schemas.microsoft.com/office/drawing/2016/5/13/chartex" xmlns:cx8="http://schemas.microsoft.com/office/drawing/2016/5/14/chartex" xmlns:mc="http://schemas.openxmlformats.org/markup-compatibility/2006" xmlns:aink="http://schemas.microsoft.com/office/drawing/2016/ink" xmlns:am3d="http://schemas.microsoft.com/office/drawing/2017/model3d" xmlns:o="urn:schemas-microsoft-com:office:office" xmlns:r="http://schemas.openxmlformats.org/officeDocument/2006/relationships" xmlns:m="http://schemas.openxmlformats.org/officeDocument/2006/math" xmlns:v="urn:schemas-microsoft-com:vml" xmlns:wp14="http://schemas.microsoft.com/office/word/2010/wordprocessingDrawing" xmlns:wp="http://schemas.openxmlformats.org/drawingml/2006/wordprocessingDrawing" xmlns:w10="urn:schemas-microsoft-com:office:word" xmlns:w="http://schemas.openxmlformats.org/wordprocessingml/2006/main" xmlns:w14="http://schemas.microsoft.com/office/word/2010/wordml" xmlns:w15="http://schemas.microsoft.com/office/word/2012/wordml" xmlns:w16cex="http://schemas.microsoft.com/office/word/2018/wordml/cex" xmlns:w16cid="http://schemas.microsoft.com/office/word/2016/wordml/cid" xmlns:w16="http://schemas.microsoft.com/office/word/2018/wordml" xmlns:w16sdtdh="http://schemas.microsoft.com/office/word/2020/wordml/sdtdatahash" xmlns:w16se="http://schemas.microsoft.com/office/word/2015/wordml/symex" xmlns:wpg="http://schemas.microsoft.com/office/word/2010/wordprocessingGroup" xmlns:wpi="http://schemas.microsoft.com/office/word/2010/wordprocessingInk" xmlns:wne="http://schemas.microsoft.com/office/word/2006/wordml" xmlns:wps="http://schemas.microsoft.com/office/word/2010/wordprocessingShape" mc:Ignorable="w14 w15 w16se w16cid w16 w16cex w16sdtdh wp14">
   <w:p>
     <w:pPr>
       <w:spacing w:after="0" w:line="259" w:lineRule="auto"/>
@@ -2919,7 +3107,7 @@
 </file>
 
 <file path=word/footnotes.xml><?xml version="1.0" encoding="utf-8"?>
-<w:footnotes xmlns:wpc="http://schemas.microsoft.com/office/word/2010/wordprocessingCanvas" xmlns:cx="http://schemas.microsoft.com/office/drawing/2014/chartex" xmlns:cx1="http://schemas.microsoft.com/office/drawing/2015/9/8/chartex" xmlns:mc="http://schemas.openxmlformats.org/markup-compatibility/2006" xmlns:o="urn:schemas-microsoft-com:office:office" xmlns:r="http://schemas.openxmlformats.org/officeDocument/2006/relationships" xmlns:m="http://schemas.openxmlformats.org/officeDocument/2006/math" xmlns:v="urn:schemas-microsoft-com:vml" xmlns:wp14="http://schemas.microsoft.com/office/word/2010/wordprocessingDrawing" xmlns:wp="http://schemas.openxmlformats.org/drawingml/2006/wordprocessingDrawing" xmlns:w10="urn:schemas-microsoft-com:office:word" xmlns:w="http://schemas.openxmlformats.org/wordprocessingml/2006/main" xmlns:w14="http://schemas.microsoft.com/office/word/2010/wordml" xmlns:w15="http://schemas.microsoft.com/office/word/2012/wordml" xmlns:w16se="http://schemas.microsoft.com/office/word/2015/wordml/symex" xmlns:wpg="http://schemas.microsoft.com/office/word/2010/wordprocessingGroup" xmlns:wpi="http://schemas.microsoft.com/office/word/2010/wordprocessingInk" xmlns:wne="http://schemas.microsoft.com/office/word/2006/wordml" xmlns:wps="http://schemas.microsoft.com/office/word/2010/wordprocessingShape" mc:Ignorable="w14 w15 w16se wp14">
+<w:footnotes xmlns:wpc="http://schemas.microsoft.com/office/word/2010/wordprocessingCanvas" xmlns:cx="http://schemas.microsoft.com/office/drawing/2014/chartex" xmlns:cx1="http://schemas.microsoft.com/office/drawing/2015/9/8/chartex" xmlns:cx2="http://schemas.microsoft.com/office/drawing/2015/10/21/chartex" xmlns:cx3="http://schemas.microsoft.com/office/drawing/2016/5/9/chartex" xmlns:cx4="http://schemas.microsoft.com/office/drawing/2016/5/10/chartex" xmlns:cx5="http://schemas.microsoft.com/office/drawing/2016/5/11/chartex" xmlns:cx6="http://schemas.microsoft.com/office/drawing/2016/5/12/chartex" xmlns:cx7="http://schemas.microsoft.com/office/drawing/2016/5/13/chartex" xmlns:cx8="http://schemas.microsoft.com/office/drawing/2016/5/14/chartex" xmlns:mc="http://schemas.openxmlformats.org/markup-compatibility/2006" xmlns:aink="http://schemas.microsoft.com/office/drawing/2016/ink" xmlns:am3d="http://schemas.microsoft.com/office/drawing/2017/model3d" xmlns:o="urn:schemas-microsoft-com:office:office" xmlns:r="http://schemas.openxmlformats.org/officeDocument/2006/relationships" xmlns:m="http://schemas.openxmlformats.org/officeDocument/2006/math" xmlns:v="urn:schemas-microsoft-com:vml" xmlns:wp14="http://schemas.microsoft.com/office/word/2010/wordprocessingDrawing" xmlns:wp="http://schemas.openxmlformats.org/drawingml/2006/wordprocessingDrawing" xmlns:w10="urn:schemas-microsoft-com:office:word" xmlns:w="http://schemas.openxmlformats.org/wordprocessingml/2006/main" xmlns:w14="http://schemas.microsoft.com/office/word/2010/wordml" xmlns:w15="http://schemas.microsoft.com/office/word/2012/wordml" xmlns:w16cex="http://schemas.microsoft.com/office/word/2018/wordml/cex" xmlns:w16cid="http://schemas.microsoft.com/office/word/2016/wordml/cid" xmlns:w16="http://schemas.microsoft.com/office/word/2018/wordml" xmlns:w16sdtdh="http://schemas.microsoft.com/office/word/2020/wordml/sdtdatahash" xmlns:w16se="http://schemas.microsoft.com/office/word/2015/wordml/symex" xmlns:wpg="http://schemas.microsoft.com/office/word/2010/wordprocessingGroup" xmlns:wpi="http://schemas.microsoft.com/office/word/2010/wordprocessingInk" xmlns:wne="http://schemas.microsoft.com/office/word/2006/wordml" xmlns:wps="http://schemas.microsoft.com/office/word/2010/wordprocessingShape" mc:Ignorable="w14 w15 w16se w16cid w16 w16cex w16sdtdh wp14">
   <w:footnote w:type="separator" w:id="-1">
     <w:p>
       <w:pPr>
@@ -2951,7 +3139,7 @@
 </file>
 
 <file path=word/numbering.xml><?xml version="1.0" encoding="utf-8"?>
-<w:numbering xmlns:wpc="http://schemas.microsoft.com/office/word/2010/wordprocessingCanvas" xmlns:cx="http://schemas.microsoft.com/office/drawing/2014/chartex" xmlns:cx1="http://schemas.microsoft.com/office/drawing/2015/9/8/chartex" xmlns:mc="http://schemas.openxmlformats.org/markup-compatibility/2006" xmlns:o="urn:schemas-microsoft-com:office:office" xmlns:r="http://schemas.openxmlformats.org/officeDocument/2006/relationships" xmlns:m="http://schemas.openxmlformats.org/officeDocument/2006/math" xmlns:v="urn:schemas-microsoft-com:vml" xmlns:wp14="http://schemas.microsoft.com/office/word/2010/wordprocessingDrawing" xmlns:wp="http://schemas.openxmlformats.org/drawingml/2006/wordprocessingDrawing" xmlns:w10="urn:schemas-microsoft-com:office:word" xmlns:w="http://schemas.openxmlformats.org/wordprocessingml/2006/main" xmlns:w14="http://schemas.microsoft.com/office/word/2010/wordml" xmlns:w15="http://schemas.microsoft.com/office/word/2012/wordml" xmlns:w16se="http://schemas.microsoft.com/office/word/2015/wordml/symex" xmlns:wpg="http://schemas.microsoft.com/office/word/2010/wordprocessingGroup" xmlns:wpi="http://schemas.microsoft.com/office/word/2010/wordprocessingInk" xmlns:wne="http://schemas.microsoft.com/office/word/2006/wordml" xmlns:wps="http://schemas.microsoft.com/office/word/2010/wordprocessingShape" mc:Ignorable="w14 w15 w16se wp14">
+<w:numbering xmlns:wpc="http://schemas.microsoft.com/office/word/2010/wordprocessingCanvas" xmlns:cx="http://schemas.microsoft.com/office/drawing/2014/chartex" xmlns:cx1="http://schemas.microsoft.com/office/drawing/2015/9/8/chartex" xmlns:cx2="http://schemas.microsoft.com/office/drawing/2015/10/21/chartex" xmlns:cx3="http://schemas.microsoft.com/office/drawing/2016/5/9/chartex" xmlns:cx4="http://schemas.microsoft.com/office/drawing/2016/5/10/chartex" xmlns:cx5="http://schemas.microsoft.com/office/drawing/2016/5/11/chartex" xmlns:cx6="http://schemas.microsoft.com/office/drawing/2016/5/12/chartex" xmlns:cx7="http://schemas.microsoft.com/office/drawing/2016/5/13/chartex" xmlns:cx8="http://schemas.microsoft.com/office/drawing/2016/5/14/chartex" xmlns:mc="http://schemas.openxmlformats.org/markup-compatibility/2006" xmlns:aink="http://schemas.microsoft.com/office/drawing/2016/ink" xmlns:am3d="http://schemas.microsoft.com/office/drawing/2017/model3d" xmlns:o="urn:schemas-microsoft-com:office:office" xmlns:r="http://schemas.openxmlformats.org/officeDocument/2006/relationships" xmlns:m="http://schemas.openxmlformats.org/officeDocument/2006/math" xmlns:v="urn:schemas-microsoft-com:vml" xmlns:wp14="http://schemas.microsoft.com/office/word/2010/wordprocessingDrawing" xmlns:wp="http://schemas.openxmlformats.org/drawingml/2006/wordprocessingDrawing" xmlns:w10="urn:schemas-microsoft-com:office:word" xmlns:w="http://schemas.openxmlformats.org/wordprocessingml/2006/main" xmlns:w14="http://schemas.microsoft.com/office/word/2010/wordml" xmlns:w15="http://schemas.microsoft.com/office/word/2012/wordml" xmlns:w16cex="http://schemas.microsoft.com/office/word/2018/wordml/cex" xmlns:w16cid="http://schemas.microsoft.com/office/word/2016/wordml/cid" xmlns:w16="http://schemas.microsoft.com/office/word/2018/wordml" xmlns:w16sdtdh="http://schemas.microsoft.com/office/word/2020/wordml/sdtdatahash" xmlns:w16se="http://schemas.microsoft.com/office/word/2015/wordml/symex" xmlns:wpg="http://schemas.microsoft.com/office/word/2010/wordprocessingGroup" xmlns:wpi="http://schemas.microsoft.com/office/word/2010/wordprocessingInk" xmlns:wne="http://schemas.microsoft.com/office/word/2006/wordml" xmlns:wps="http://schemas.microsoft.com/office/word/2010/wordprocessingShape" mc:Ignorable="w14 w15 w16se w16cid w16 w16cex w16sdtdh wp14">
   <w:numPicBullet w:numPicBulletId="0">
     <w:pict>
       <v:shapetype id="_x0000_t75" coordsize="21600,21600" o:spt="75" o:preferrelative="t" path="m@4@5l@4@11@9@11@9@5xe" filled="f" stroked="f">
@@ -2973,7 +3161,7 @@
         <v:path o:extrusionok="f" gradientshapeok="t" o:connecttype="rect"/>
         <o:lock v:ext="edit" aspectratio="t"/>
       </v:shapetype>
-      <v:shape id="_x0000_i1112" type="#_x0000_t75" style="width:14.25pt;height:14.25pt;visibility:visible" o:bullet="t">
+      <v:shape id="_x0000_i1049" type="#_x0000_t75" style="width:14.4pt;height:14.4pt;visibility:visible" o:bullet="t">
         <v:imagedata r:id="rId1" o:title=""/>
       </v:shape>
     </w:pict>
@@ -6969,7 +7157,7 @@
 </file>
 
 <file path=word/styles.xml><?xml version="1.0" encoding="utf-8"?>
-<w:styles xmlns:mc="http://schemas.openxmlformats.org/markup-compatibility/2006" xmlns:r="http://schemas.openxmlformats.org/officeDocument/2006/relationships" xmlns:w="http://schemas.openxmlformats.org/wordprocessingml/2006/main" xmlns:w14="http://schemas.microsoft.com/office/word/2010/wordml" xmlns:w15="http://schemas.microsoft.com/office/word/2012/wordml" xmlns:w16se="http://schemas.microsoft.com/office/word/2015/wordml/symex" mc:Ignorable="w14 w15 w16se">
+<w:styles xmlns:mc="http://schemas.openxmlformats.org/markup-compatibility/2006" xmlns:r="http://schemas.openxmlformats.org/officeDocument/2006/relationships" xmlns:w="http://schemas.openxmlformats.org/wordprocessingml/2006/main" xmlns:w14="http://schemas.microsoft.com/office/word/2010/wordml" xmlns:w15="http://schemas.microsoft.com/office/word/2012/wordml" xmlns:w16cex="http://schemas.microsoft.com/office/word/2018/wordml/cex" xmlns:w16cid="http://schemas.microsoft.com/office/word/2016/wordml/cid" xmlns:w16="http://schemas.microsoft.com/office/word/2018/wordml" xmlns:w16sdtdh="http://schemas.microsoft.com/office/word/2020/wordml/sdtdatahash" xmlns:w16se="http://schemas.microsoft.com/office/word/2015/wordml/symex" mc:Ignorable="w14 w15 w16se w16cid w16 w16cex w16sdtdh">
   <w:docDefaults>
     <w:rPrDefault>
       <w:rPr>
@@ -6985,7 +7173,7 @@
       </w:pPr>
     </w:pPrDefault>
   </w:docDefaults>
-  <w:latentStyles w:defLockedState="0" w:defUIPriority="99" w:defSemiHidden="0" w:defUnhideWhenUsed="0" w:defQFormat="0" w:count="371">
+  <w:latentStyles w:defLockedState="0" w:defUIPriority="99" w:defSemiHidden="0" w:defUnhideWhenUsed="0" w:defQFormat="0" w:count="376">
     <w:lsdException w:name="Normal" w:uiPriority="0" w:qFormat="1"/>
     <w:lsdException w:name="heading 1" w:uiPriority="9" w:qFormat="1"/>
     <w:lsdException w:name="heading 2" w:semiHidden="1" w:uiPriority="9" w:unhideWhenUsed="1" w:qFormat="1"/>
@@ -7091,7 +7279,6 @@
     <w:lsdException w:name="HTML Sample" w:semiHidden="1" w:unhideWhenUsed="1"/>
     <w:lsdException w:name="HTML Typewriter" w:semiHidden="1" w:unhideWhenUsed="1"/>
     <w:lsdException w:name="HTML Variable" w:semiHidden="1" w:unhideWhenUsed="1"/>
-    <w:lsdException w:name="Normal Table" w:semiHidden="1" w:unhideWhenUsed="1"/>
     <w:lsdException w:name="annotation subject" w:semiHidden="1" w:unhideWhenUsed="1"/>
     <w:lsdException w:name="No List" w:semiHidden="1" w:unhideWhenUsed="1"/>
     <w:lsdException w:name="Outline List 1" w:semiHidden="1" w:unhideWhenUsed="1"/>
@@ -7134,11 +7321,8 @@
     <w:lsdException w:name="Table Contemporary" w:semiHidden="1" w:unhideWhenUsed="1"/>
     <w:lsdException w:name="Table Elegant" w:semiHidden="1" w:unhideWhenUsed="1"/>
     <w:lsdException w:name="Table Professional" w:semiHidden="1" w:unhideWhenUsed="1"/>
-    <w:lsdException w:name="Table Subtle 1" w:semiHidden="1" w:unhideWhenUsed="1"/>
     <w:lsdException w:name="Table Subtle 2" w:semiHidden="1" w:unhideWhenUsed="1"/>
     <w:lsdException w:name="Table Web 1" w:semiHidden="1" w:unhideWhenUsed="1"/>
-    <w:lsdException w:name="Table Web 2" w:semiHidden="1" w:unhideWhenUsed="1"/>
-    <w:lsdException w:name="Table Web 3" w:semiHidden="1" w:unhideWhenUsed="1"/>
     <w:lsdException w:name="Balloon Text" w:semiHidden="1" w:unhideWhenUsed="1"/>
     <w:lsdException w:name="Table Grid" w:uiPriority="39"/>
     <w:lsdException w:name="Table Theme" w:semiHidden="1" w:unhideWhenUsed="1"/>
@@ -7348,6 +7532,11 @@
     <w:lsdException w:name="List Table 5 Dark Accent 6" w:uiPriority="50"/>
     <w:lsdException w:name="List Table 6 Colorful Accent 6" w:uiPriority="51"/>
     <w:lsdException w:name="List Table 7 Colorful Accent 6" w:uiPriority="52"/>
+    <w:lsdException w:name="Mention" w:semiHidden="1" w:unhideWhenUsed="1"/>
+    <w:lsdException w:name="Smart Hyperlink" w:semiHidden="1" w:unhideWhenUsed="1"/>
+    <w:lsdException w:name="Hashtag" w:semiHidden="1" w:unhideWhenUsed="1"/>
+    <w:lsdException w:name="Unresolved Mention" w:semiHidden="1" w:unhideWhenUsed="1"/>
+    <w:lsdException w:name="Smart Link" w:semiHidden="1" w:unhideWhenUsed="1"/>
   </w:latentStyles>
   <w:style w:type="paragraph" w:default="1" w:styleId="Normal">
     <w:name w:val="Normal"/>
@@ -8053,8 +8242,8 @@
       <w:u w:val="single"/>
     </w:rPr>
   </w:style>
-  <w:style w:type="character" w:customStyle="1" w:styleId="UnresolvedMention">
-    <w:name w:val="Unresolved Mention"/>
+  <w:style w:type="character" w:customStyle="1" w:styleId="UnresolvedMention1">
+    <w:name w:val="Unresolved Mention1"/>
     <w:basedOn w:val="DefaultParagraphFont"/>
     <w:uiPriority w:val="99"/>
     <w:semiHidden/>
@@ -8639,17 +8828,19 @@
 </file>
 
 <file path=customXml/item1.xml><?xml version="1.0" encoding="utf-8"?>
-<p:properties xmlns:p="http://schemas.microsoft.com/office/2006/metadata/properties" xmlns:xsi="http://www.w3.org/2001/XMLSchema-instance" xmlns:pc="http://schemas.microsoft.com/office/infopath/2007/PartnerControls">
-  <documentManagement>
-    <TaxCatchAll xmlns="692651b8-6577-4651-a352-3b631599c082" xsi:nil="true"/>
-    <lcf76f155ced4ddcb4097134ff3c332f xmlns="ff4433bc-22a3-4dac-805f-c635aff40461">
-      <Terms xmlns="http://schemas.microsoft.com/office/infopath/2007/PartnerControls"/>
-    </lcf76f155ced4ddcb4097134ff3c332f>
-  </documentManagement>
-</p:properties>
+<b:Sources xmlns:b="http://schemas.openxmlformats.org/officeDocument/2006/bibliography" xmlns="http://schemas.openxmlformats.org/officeDocument/2006/bibliography" SelectedStyle="\APASixthEditionOfficeOnline.xsl" StyleName="APA" Version="6"/>
 </file>
 
 <file path=customXml/item2.xml><?xml version="1.0" encoding="utf-8"?>
+<?mso-contentType ?>
+<FormTemplates xmlns="http://schemas.microsoft.com/sharepoint/v3/contenttype/forms">
+  <Display>DocumentLibraryForm</Display>
+  <Edit>DocumentLibraryForm</Edit>
+  <New>DocumentLibraryForm</New>
+</FormTemplates>
+</file>
+
+<file path=customXml/item3.xml><?xml version="1.0" encoding="utf-8"?>
 <ct:contentTypeSchema xmlns:ct="http://schemas.microsoft.com/office/2006/metadata/contentType" xmlns:ma="http://schemas.microsoft.com/office/2006/metadata/properties/metaAttributes" ct:_="" ma:_="" ma:contentTypeName="Document" ma:contentTypeID="0x01010085BEF43317B4F840AC0C37E0D977D82E" ma:contentTypeVersion="12" ma:contentTypeDescription="Create a new document." ma:contentTypeScope="" ma:versionID="a2338617cbfbb51b2c0d33e4cb8684b1">
   <xsd:schema xmlns:xsd="http://www.w3.org/2001/XMLSchema" xmlns:xs="http://www.w3.org/2001/XMLSchema" xmlns:p="http://schemas.microsoft.com/office/2006/metadata/properties" xmlns:ns2="ff4433bc-22a3-4dac-805f-c635aff40461" xmlns:ns3="692651b8-6577-4651-a352-3b631599c082" targetNamespace="http://schemas.microsoft.com/office/2006/metadata/properties" ma:root="true" ma:fieldsID="0f93a4889667a75834aa97db9b978e47" ns2:_="" ns3:_="">
     <xsd:import namespace="ff4433bc-22a3-4dac-805f-c635aff40461"/>
@@ -8850,31 +9041,34 @@
 </ct:contentTypeSchema>
 </file>
 
-<file path=customXml/item3.xml><?xml version="1.0" encoding="utf-8"?>
-<?mso-contentType ?>
-<FormTemplates xmlns="http://schemas.microsoft.com/sharepoint/v3/contenttype/forms">
-  <Display>DocumentLibraryForm</Display>
-  <Edit>DocumentLibraryForm</Edit>
-  <New>DocumentLibraryForm</New>
-</FormTemplates>
-</file>
-
 <file path=customXml/item4.xml><?xml version="1.0" encoding="utf-8"?>
-<b:Sources xmlns:b="http://schemas.openxmlformats.org/officeDocument/2006/bibliography" xmlns="http://schemas.openxmlformats.org/officeDocument/2006/bibliography" SelectedStyle="\APASixthEditionOfficeOnline.xsl" StyleName="APA" Version="6"/>
+<p:properties xmlns:p="http://schemas.microsoft.com/office/2006/metadata/properties" xmlns:xsi="http://www.w3.org/2001/XMLSchema-instance" xmlns:pc="http://schemas.microsoft.com/office/infopath/2007/PartnerControls">
+  <documentManagement>
+    <TaxCatchAll xmlns="692651b8-6577-4651-a352-3b631599c082" xsi:nil="true"/>
+    <lcf76f155ced4ddcb4097134ff3c332f xmlns="ff4433bc-22a3-4dac-805f-c635aff40461">
+      <Terms xmlns="http://schemas.microsoft.com/office/infopath/2007/PartnerControls"/>
+    </lcf76f155ced4ddcb4097134ff3c332f>
+  </documentManagement>
+</p:properties>
 </file>
 
 <file path=customXml/itemProps1.xml><?xml version="1.0" encoding="utf-8"?>
-<ds:datastoreItem xmlns:ds="http://schemas.openxmlformats.org/officeDocument/2006/customXml" ds:itemID="{E9D8FE69-F782-45F1-BD7D-38E143528BC3}">
+<ds:datastoreItem xmlns:ds="http://schemas.openxmlformats.org/officeDocument/2006/customXml" ds:itemID="{EC954A2E-28E0-4668-92E6-EA1FC2D35EDB}">
   <ds:schemaRefs>
-    <ds:schemaRef ds:uri="http://schemas.microsoft.com/office/2006/metadata/properties"/>
-    <ds:schemaRef ds:uri="http://schemas.microsoft.com/office/infopath/2007/PartnerControls"/>
-    <ds:schemaRef ds:uri="692651b8-6577-4651-a352-3b631599c082"/>
-    <ds:schemaRef ds:uri="ff4433bc-22a3-4dac-805f-c635aff40461"/>
+    <ds:schemaRef ds:uri="http://schemas.openxmlformats.org/officeDocument/2006/bibliography"/>
   </ds:schemaRefs>
 </ds:datastoreItem>
 </file>
 
 <file path=customXml/itemProps2.xml><?xml version="1.0" encoding="utf-8"?>
+<ds:datastoreItem xmlns:ds="http://schemas.openxmlformats.org/officeDocument/2006/customXml" ds:itemID="{899977B6-4170-4EBB-8EC3-1772808F953C}">
+  <ds:schemaRefs>
+    <ds:schemaRef ds:uri="http://schemas.microsoft.com/sharepoint/v3/contenttype/forms"/>
+  </ds:schemaRefs>
+</ds:datastoreItem>
+</file>
+
+<file path=customXml/itemProps3.xml><?xml version="1.0" encoding="utf-8"?>
 <ds:datastoreItem xmlns:ds="http://schemas.openxmlformats.org/officeDocument/2006/customXml" ds:itemID="{336297D6-A3E4-40E3-8F58-11EE5F3018B5}">
   <ds:schemaRefs>
     <ds:schemaRef ds:uri="http://schemas.microsoft.com/office/2006/metadata/contentType"/>
@@ -8893,18 +9087,13 @@
 </ds:datastoreItem>
 </file>
 
-<file path=customXml/itemProps3.xml><?xml version="1.0" encoding="utf-8"?>
-<ds:datastoreItem xmlns:ds="http://schemas.openxmlformats.org/officeDocument/2006/customXml" ds:itemID="{899977B6-4170-4EBB-8EC3-1772808F953C}">
+<file path=customXml/itemProps4.xml><?xml version="1.0" encoding="utf-8"?>
+<ds:datastoreItem xmlns:ds="http://schemas.openxmlformats.org/officeDocument/2006/customXml" ds:itemID="{E9D8FE69-F782-45F1-BD7D-38E143528BC3}">
   <ds:schemaRefs>
-    <ds:schemaRef ds:uri="http://schemas.microsoft.com/sharepoint/v3/contenttype/forms"/>
-  </ds:schemaRefs>
-</ds:datastoreItem>
-</file>
-
-<file path=customXml/itemProps4.xml><?xml version="1.0" encoding="utf-8"?>
-<ds:datastoreItem xmlns:ds="http://schemas.openxmlformats.org/officeDocument/2006/customXml" ds:itemID="{EC954A2E-28E0-4668-92E6-EA1FC2D35EDB}">
-  <ds:schemaRefs>
-    <ds:schemaRef ds:uri="http://schemas.openxmlformats.org/officeDocument/2006/bibliography"/>
+    <ds:schemaRef ds:uri="http://schemas.microsoft.com/office/2006/metadata/properties"/>
+    <ds:schemaRef ds:uri="http://schemas.microsoft.com/office/infopath/2007/PartnerControls"/>
+    <ds:schemaRef ds:uri="692651b8-6577-4651-a352-3b631599c082"/>
+    <ds:schemaRef ds:uri="ff4433bc-22a3-4dac-805f-c635aff40461"/>
   </ds:schemaRefs>
 </ds:datastoreItem>
 </file>
</xml_diff>